<commit_message>
Trabalho da desgraçada 2
</commit_message>
<xml_diff>
--- a/Trabalho jogos de negócios.docx
+++ b/Trabalho jogos de negócios.docx
@@ -9198,7 +9198,49 @@
           <w:rFonts w:ascii="Times New Roman" w:hAnsi="Times New Roman" w:cs="Times New Roman"/>
           <w:sz w:val="24"/>
         </w:rPr>
-        <w:t xml:space="preserve"> o acompanhamento das tendências do mercado, criando planilhas e gráficos com todos que possam ser obtidos pela concorrência.</w:t>
+        <w:t xml:space="preserve"> o acompanhamento das tendências do mercado, criando planilhas e gráficos com t</w:t>
+      </w:r>
+      <w:r>
+        <w:rPr>
+          <w:rFonts w:ascii="Times New Roman" w:hAnsi="Times New Roman" w:cs="Times New Roman"/>
+          <w:sz w:val="24"/>
+        </w:rPr>
+        <w:t>u</w:t>
+      </w:r>
+      <w:r>
+        <w:rPr>
+          <w:rFonts w:ascii="Times New Roman" w:hAnsi="Times New Roman" w:cs="Times New Roman"/>
+          <w:sz w:val="24"/>
+        </w:rPr>
+        <w:t>do que possa</w:t>
+      </w:r>
+      <w:r>
+        <w:rPr>
+          <w:rFonts w:ascii="Times New Roman" w:hAnsi="Times New Roman" w:cs="Times New Roman"/>
+          <w:sz w:val="24"/>
+        </w:rPr>
+        <w:t xml:space="preserve"> ser analisado</w:t>
+      </w:r>
+      <w:r>
+        <w:rPr>
+          <w:rFonts w:ascii="Times New Roman" w:hAnsi="Times New Roman" w:cs="Times New Roman"/>
+          <w:sz w:val="24"/>
+        </w:rPr>
+        <w:t xml:space="preserve"> </w:t>
+      </w:r>
+      <w:r>
+        <w:rPr>
+          <w:rFonts w:ascii="Times New Roman" w:hAnsi="Times New Roman" w:cs="Times New Roman"/>
+          <w:sz w:val="24"/>
+        </w:rPr>
+        <w:t>da</w:t>
+      </w:r>
+      <w:r>
+        <w:rPr>
+          <w:rFonts w:ascii="Times New Roman" w:hAnsi="Times New Roman" w:cs="Times New Roman"/>
+          <w:sz w:val="24"/>
+        </w:rPr>
+        <w:t xml:space="preserve"> concorrência.</w:t>
       </w:r>
     </w:p>
     <w:p>
@@ -10255,7 +10297,28 @@
           <w:rFonts w:ascii="Times New Roman" w:hAnsi="Times New Roman" w:cs="Times New Roman"/>
           <w:sz w:val="24"/>
         </w:rPr>
-        <w:t>própria</w:t>
+        <w:t xml:space="preserve">própria </w:t>
+      </w:r>
+      <w:r>
+        <w:rPr>
+          <w:rFonts w:ascii="Times New Roman" w:hAnsi="Times New Roman" w:cs="Times New Roman"/>
+          <w:sz w:val="24"/>
+        </w:rPr>
+        <w:t>complexidade envolvida a diversos fatores que podem muitas vezes ir além até mesmo dos concorrentes</w:t>
+      </w:r>
+      <w:r>
+        <w:rPr>
+          <w:rFonts w:ascii="Times New Roman" w:hAnsi="Times New Roman" w:cs="Times New Roman"/>
+          <w:sz w:val="24"/>
+        </w:rPr>
+        <w:t xml:space="preserve">, </w:t>
+      </w:r>
+      <w:r>
+        <w:rPr>
+          <w:rFonts w:ascii="Times New Roman" w:hAnsi="Times New Roman" w:cs="Times New Roman"/>
+          <w:sz w:val="24"/>
+        </w:rPr>
+        <w:t>como uma má faze geral da economia, por exemplo.</w:t>
       </w:r>
       <w:r>
         <w:rPr>
@@ -10269,45 +10332,10 @@
           <w:rFonts w:ascii="Times New Roman" w:hAnsi="Times New Roman" w:cs="Times New Roman"/>
           <w:sz w:val="24"/>
         </w:rPr>
-        <w:t>complexidade envolvida a diversos fatores que podem muitas vezes ir além</w:t>
-      </w:r>
-      <w:r>
-        <w:rPr>
-          <w:rFonts w:ascii="Times New Roman" w:hAnsi="Times New Roman" w:cs="Times New Roman"/>
-          <w:sz w:val="24"/>
-        </w:rPr>
-        <w:t>,</w:t>
-      </w:r>
-      <w:r>
-        <w:rPr>
-          <w:rFonts w:ascii="Times New Roman" w:hAnsi="Times New Roman" w:cs="Times New Roman"/>
-          <w:sz w:val="24"/>
-        </w:rPr>
-        <w:t xml:space="preserve"> até mesmo</w:t>
-      </w:r>
-      <w:r>
-        <w:rPr>
-          <w:rFonts w:ascii="Times New Roman" w:hAnsi="Times New Roman" w:cs="Times New Roman"/>
-          <w:sz w:val="24"/>
-        </w:rPr>
-        <w:t>,</w:t>
-      </w:r>
-      <w:r>
-        <w:rPr>
-          <w:rFonts w:ascii="Times New Roman" w:hAnsi="Times New Roman" w:cs="Times New Roman"/>
-          <w:sz w:val="24"/>
-        </w:rPr>
-        <w:t xml:space="preserve"> dos concorrentes (como uma má faze geral da economia, por exemplo</w:t>
-      </w:r>
-      <w:proofErr w:type="gramStart"/>
-      <w:r>
-        <w:rPr>
-          <w:rFonts w:ascii="Times New Roman" w:hAnsi="Times New Roman" w:cs="Times New Roman"/>
-          <w:sz w:val="24"/>
-        </w:rPr>
-        <w:t>).”</w:t>
-      </w:r>
-      <w:proofErr w:type="gramEnd"/>
+        <w:t>”</w:t>
+      </w:r>
+      <w:bookmarkStart w:id="0" w:name="_GoBack"/>
+      <w:bookmarkEnd w:id="0"/>
     </w:p>
     <w:p>
       <w:pPr>
@@ -10318,8 +10346,6 @@
           <w:sz w:val="24"/>
         </w:rPr>
       </w:pPr>
-      <w:bookmarkStart w:id="0" w:name="_GoBack"/>
-      <w:bookmarkEnd w:id="0"/>
     </w:p>
     <w:p>
       <w:pPr>
@@ -14882,11 +14908,11 @@
           <c:showBubbleSize val="0"/>
         </c:dLbls>
         <c:smooth val="0"/>
-        <c:axId val="527310512"/>
-        <c:axId val="527309952"/>
+        <c:axId val="286980896"/>
+        <c:axId val="286981456"/>
       </c:lineChart>
       <c:catAx>
-        <c:axId val="527310512"/>
+        <c:axId val="286980896"/>
         <c:scaling>
           <c:orientation val="minMax"/>
         </c:scaling>
@@ -14929,7 +14955,7 @@
             <a:endParaRPr lang="pt-BR"/>
           </a:p>
         </c:txPr>
-        <c:crossAx val="527309952"/>
+        <c:crossAx val="286981456"/>
         <c:crosses val="autoZero"/>
         <c:auto val="1"/>
         <c:lblAlgn val="ctr"/>
@@ -14937,7 +14963,7 @@
         <c:noMultiLvlLbl val="0"/>
       </c:catAx>
       <c:valAx>
-        <c:axId val="527309952"/>
+        <c:axId val="286981456"/>
         <c:scaling>
           <c:orientation val="minMax"/>
         </c:scaling>
@@ -14994,7 +15020,7 @@
             <a:endParaRPr lang="pt-BR"/>
           </a:p>
         </c:txPr>
-        <c:crossAx val="527310512"/>
+        <c:crossAx val="286980896"/>
         <c:crosses val="autoZero"/>
         <c:crossBetween val="midCat"/>
         <c:dispUnits>
@@ -15705,11 +15731,11 @@
           <c:showBubbleSize val="0"/>
         </c:dLbls>
         <c:smooth val="0"/>
-        <c:axId val="219330896"/>
-        <c:axId val="540606160"/>
+        <c:axId val="286987616"/>
+        <c:axId val="286988176"/>
       </c:lineChart>
       <c:catAx>
-        <c:axId val="219330896"/>
+        <c:axId val="286987616"/>
         <c:scaling>
           <c:orientation val="minMax"/>
         </c:scaling>
@@ -15752,7 +15778,7 @@
             <a:endParaRPr lang="pt-BR"/>
           </a:p>
         </c:txPr>
-        <c:crossAx val="540606160"/>
+        <c:crossAx val="286988176"/>
         <c:crosses val="autoZero"/>
         <c:auto val="1"/>
         <c:lblAlgn val="ctr"/>
@@ -15760,7 +15786,7 @@
         <c:noMultiLvlLbl val="0"/>
       </c:catAx>
       <c:valAx>
-        <c:axId val="540606160"/>
+        <c:axId val="286988176"/>
         <c:scaling>
           <c:orientation val="minMax"/>
         </c:scaling>
@@ -15817,7 +15843,7 @@
             <a:endParaRPr lang="pt-BR"/>
           </a:p>
         </c:txPr>
-        <c:crossAx val="219330896"/>
+        <c:crossAx val="286987616"/>
         <c:crosses val="autoZero"/>
         <c:crossBetween val="midCat"/>
       </c:valAx>
@@ -17174,7 +17200,7 @@
 </file>
 
 <file path=customXml/itemProps1.xml><?xml version="1.0" encoding="utf-8"?>
-<ds:datastoreItem xmlns:ds="http://schemas.openxmlformats.org/officeDocument/2006/customXml" ds:itemID="{C2617663-8E5F-4BB3-A46B-69616C547B31}">
+<ds:datastoreItem xmlns:ds="http://schemas.openxmlformats.org/officeDocument/2006/customXml" ds:itemID="{14175FB5-4CCF-44DC-9CB7-AB61C50F73CC}">
   <ds:schemaRefs>
     <ds:schemaRef ds:uri="http://schemas.openxmlformats.org/officeDocument/2006/bibliography"/>
   </ds:schemaRefs>

</xml_diff>